<commit_message>
Agregando imagenes al informe
</commit_message>
<xml_diff>
--- a/practica.docx
+++ b/practica.docx
@@ -1646,7 +1646,7 @@
                 <w:noProof/>
                 <w:sz w:val="20"/>
                 <w:szCs w:val="20"/>
-                <w:lang w:val="es-EC" w:eastAsia="es-EC"/>
+                <w:lang w:eastAsia="es-EC"/>
               </w:rPr>
               <w:lastRenderedPageBreak/>
               <w:drawing>
@@ -1728,7 +1728,7 @@
                 <w:noProof/>
                 <w:sz w:val="20"/>
                 <w:szCs w:val="20"/>
-                <w:lang w:val="es-EC" w:eastAsia="es-EC"/>
+                <w:lang w:eastAsia="es-EC"/>
               </w:rPr>
               <w:lastRenderedPageBreak/>
               <w:drawing>
@@ -1834,7 +1834,7 @@
                 <w:noProof/>
                 <w:sz w:val="20"/>
                 <w:szCs w:val="20"/>
-                <w:lang w:val="es-EC" w:eastAsia="es-EC"/>
+                <w:lang w:eastAsia="es-EC"/>
               </w:rPr>
               <w:lastRenderedPageBreak/>
               <w:drawing>
@@ -1916,7 +1916,7 @@
                 <w:noProof/>
                 <w:sz w:val="20"/>
                 <w:szCs w:val="20"/>
-                <w:lang w:val="es-EC" w:eastAsia="es-EC"/>
+                <w:lang w:eastAsia="es-EC"/>
               </w:rPr>
               <w:lastRenderedPageBreak/>
               <w:drawing>
@@ -1998,7 +1998,7 @@
                 <w:noProof/>
                 <w:sz w:val="20"/>
                 <w:szCs w:val="20"/>
-                <w:lang w:val="es-EC" w:eastAsia="es-EC"/>
+                <w:lang w:eastAsia="es-EC"/>
               </w:rPr>
               <w:lastRenderedPageBreak/>
               <w:drawing>
@@ -2080,7 +2080,7 @@
                 <w:noProof/>
                 <w:sz w:val="20"/>
                 <w:szCs w:val="20"/>
-                <w:lang w:val="es-EC" w:eastAsia="es-EC"/>
+                <w:lang w:eastAsia="es-EC"/>
               </w:rPr>
               <w:lastRenderedPageBreak/>
               <w:drawing>
@@ -2350,7 +2350,43 @@
                 <w:lang w:val="es-EC"/>
               </w:rPr>
             </w:pPr>
-            <w:r>
+          </w:p>
+          <w:p>
+            <w:pPr>
+              <w:jc w:val="left"/>
+              <w:rPr>
+                <w:b/>
+                <w:sz w:val="20"/>
+                <w:szCs w:val="20"/>
+                <w:lang w:val="es-EC"/>
+              </w:rPr>
+            </w:pPr>
+            <w:r>
+              <w:rPr>
+                <w:b/>
+                <w:sz w:val="20"/>
+                <w:szCs w:val="20"/>
+                <w:lang w:val="es-EC"/>
+              </w:rPr>
+              <w:t>Index.html</w:t>
+            </w:r>
+          </w:p>
+          <w:p>
+            <w:pPr>
+              <w:jc w:val="left"/>
+              <w:rPr>
+                <w:b/>
+                <w:sz w:val="20"/>
+                <w:szCs w:val="20"/>
+                <w:lang w:val="es-EC"/>
+              </w:rPr>
+            </w:pPr>
+            <w:bookmarkStart w:id="0" w:name="_GoBack"/>
+            <w:bookmarkEnd w:id="0"/>
+          </w:p>
+          <w:p>
+            <w:pPr>
+              <w:jc w:val="left"/>
               <w:rPr>
                 <w:b/>
                 <w:noProof/>
@@ -2358,48 +2394,16 @@
                 <w:szCs w:val="20"/>
                 <w:lang w:val="es-EC" w:eastAsia="es-EC"/>
               </w:rPr>
-              <w:lastRenderedPageBreak/>
-              <w:drawing>
-                <wp:inline distT="0" distB="0" distL="0" distR="0">
-                  <wp:extent cx="5612130" cy="5280660"/>
-                  <wp:effectExtent l="0" t="0" r="7620" b="0"/>
-                  <wp:docPr id="24" name="Imagen 24"/>
-                  <wp:cNvGraphicFramePr>
-                    <a:graphicFrameLocks xmlns:a="http://schemas.openxmlformats.org/drawingml/2006/main" noChangeAspect="1"/>
-                  </wp:cNvGraphicFramePr>
-                  <a:graphic xmlns:a="http://schemas.openxmlformats.org/drawingml/2006/main">
-                    <a:graphicData uri="http://schemas.openxmlformats.org/drawingml/2006/picture">
-                      <pic:pic xmlns:pic="http://schemas.openxmlformats.org/drawingml/2006/picture">
-                        <pic:nvPicPr>
-                          <pic:cNvPr id="24" name="A645E21.tmp"/>
-                          <pic:cNvPicPr/>
-                        </pic:nvPicPr>
-                        <pic:blipFill>
-                          <a:blip r:embed="rId29">
-                            <a:extLst>
-                              <a:ext uri="{28A0092B-C50C-407E-A947-70E740481C1C}">
-                                <a14:useLocalDpi xmlns:a14="http://schemas.microsoft.com/office/drawing/2010/main" val="0"/>
-                              </a:ext>
-                            </a:extLst>
-                          </a:blip>
-                          <a:stretch>
-                            <a:fillRect/>
-                          </a:stretch>
-                        </pic:blipFill>
-                        <pic:spPr>
-                          <a:xfrm>
-                            <a:off x="0" y="0"/>
-                            <a:ext cx="5612130" cy="5280660"/>
-                          </a:xfrm>
-                          <a:prstGeom prst="rect">
-                            <a:avLst/>
-                          </a:prstGeom>
-                        </pic:spPr>
-                      </pic:pic>
-                    </a:graphicData>
-                  </a:graphic>
-                </wp:inline>
-              </w:drawing>
+            </w:pPr>
+            <w:r>
+              <w:rPr>
+                <w:b/>
+                <w:noProof/>
+                <w:sz w:val="20"/>
+                <w:szCs w:val="20"/>
+                <w:lang w:val="es-EC" w:eastAsia="es-EC"/>
+              </w:rPr>
+              <w:t>Caja.html</w:t>
             </w:r>
           </w:p>
           <w:p>
@@ -2412,163 +2416,6 @@
                 <w:lang w:val="es-EC"/>
               </w:rPr>
             </w:pPr>
-            <w:r>
-              <w:rPr>
-                <w:b/>
-                <w:sz w:val="20"/>
-                <w:szCs w:val="20"/>
-                <w:lang w:val="es-EC"/>
-              </w:rPr>
-              <w:t>Index.html</w:t>
-            </w:r>
-          </w:p>
-          <w:p>
-            <w:pPr>
-              <w:jc w:val="left"/>
-              <w:rPr>
-                <w:b/>
-                <w:sz w:val="20"/>
-                <w:szCs w:val="20"/>
-                <w:lang w:val="es-EC"/>
-              </w:rPr>
-            </w:pPr>
-            <w:r>
-              <w:rPr>
-                <w:b/>
-                <w:noProof/>
-                <w:sz w:val="20"/>
-                <w:szCs w:val="20"/>
-                <w:lang w:val="es-EC" w:eastAsia="es-EC"/>
-              </w:rPr>
-              <w:lastRenderedPageBreak/>
-              <w:drawing>
-                <wp:inline distT="0" distB="0" distL="0" distR="0">
-                  <wp:extent cx="5612130" cy="3872230"/>
-                  <wp:effectExtent l="0" t="0" r="7620" b="0"/>
-                  <wp:docPr id="25" name="Imagen 25"/>
-                  <wp:cNvGraphicFramePr>
-                    <a:graphicFrameLocks xmlns:a="http://schemas.openxmlformats.org/drawingml/2006/main" noChangeAspect="1"/>
-                  </wp:cNvGraphicFramePr>
-                  <a:graphic xmlns:a="http://schemas.openxmlformats.org/drawingml/2006/main">
-                    <a:graphicData uri="http://schemas.openxmlformats.org/drawingml/2006/picture">
-                      <pic:pic xmlns:pic="http://schemas.openxmlformats.org/drawingml/2006/picture">
-                        <pic:nvPicPr>
-                          <pic:cNvPr id="25" name="A64595B.tmp"/>
-                          <pic:cNvPicPr/>
-                        </pic:nvPicPr>
-                        <pic:blipFill>
-                          <a:blip r:embed="rId30">
-                            <a:extLst>
-                              <a:ext uri="{28A0092B-C50C-407E-A947-70E740481C1C}">
-                                <a14:useLocalDpi xmlns:a14="http://schemas.microsoft.com/office/drawing/2010/main" val="0"/>
-                              </a:ext>
-                            </a:extLst>
-                          </a:blip>
-                          <a:stretch>
-                            <a:fillRect/>
-                          </a:stretch>
-                        </pic:blipFill>
-                        <pic:spPr>
-                          <a:xfrm>
-                            <a:off x="0" y="0"/>
-                            <a:ext cx="5612130" cy="3872230"/>
-                          </a:xfrm>
-                          <a:prstGeom prst="rect">
-                            <a:avLst/>
-                          </a:prstGeom>
-                        </pic:spPr>
-                      </pic:pic>
-                    </a:graphicData>
-                  </a:graphic>
-                </wp:inline>
-              </w:drawing>
-            </w:r>
-          </w:p>
-          <w:p>
-            <w:pPr>
-              <w:jc w:val="left"/>
-              <w:rPr>
-                <w:b/>
-                <w:noProof/>
-                <w:sz w:val="20"/>
-                <w:szCs w:val="20"/>
-                <w:lang w:val="es-EC" w:eastAsia="es-EC"/>
-              </w:rPr>
-            </w:pPr>
-            <w:r>
-              <w:rPr>
-                <w:b/>
-                <w:noProof/>
-                <w:sz w:val="20"/>
-                <w:szCs w:val="20"/>
-                <w:lang w:val="es-EC" w:eastAsia="es-EC"/>
-              </w:rPr>
-              <w:t>Caja.html</w:t>
-            </w:r>
-          </w:p>
-          <w:p>
-            <w:pPr>
-              <w:jc w:val="left"/>
-              <w:rPr>
-                <w:b/>
-                <w:sz w:val="20"/>
-                <w:szCs w:val="20"/>
-                <w:lang w:val="es-EC"/>
-              </w:rPr>
-            </w:pPr>
-            <w:bookmarkStart w:id="0" w:name="_GoBack"/>
-            <w:r>
-              <w:rPr>
-                <w:b/>
-                <w:noProof/>
-                <w:sz w:val="20"/>
-                <w:szCs w:val="20"/>
-                <w:lang w:val="es-EC" w:eastAsia="es-EC"/>
-              </w:rPr>
-              <w:lastRenderedPageBreak/>
-              <w:drawing>
-                <wp:inline distT="0" distB="0" distL="0" distR="0">
-                  <wp:extent cx="5612130" cy="4104005"/>
-                  <wp:effectExtent l="0" t="0" r="7620" b="0"/>
-                  <wp:docPr id="28" name="Imagen 28"/>
-                  <wp:cNvGraphicFramePr>
-                    <a:graphicFrameLocks xmlns:a="http://schemas.openxmlformats.org/drawingml/2006/main" noChangeAspect="1"/>
-                  </wp:cNvGraphicFramePr>
-                  <a:graphic xmlns:a="http://schemas.openxmlformats.org/drawingml/2006/main">
-                    <a:graphicData uri="http://schemas.openxmlformats.org/drawingml/2006/picture">
-                      <pic:pic xmlns:pic="http://schemas.openxmlformats.org/drawingml/2006/picture">
-                        <pic:nvPicPr>
-                          <pic:cNvPr id="28" name="A642ED9.tmp"/>
-                          <pic:cNvPicPr/>
-                        </pic:nvPicPr>
-                        <pic:blipFill>
-                          <a:blip r:embed="rId31">
-                            <a:extLst>
-                              <a:ext uri="{28A0092B-C50C-407E-A947-70E740481C1C}">
-                                <a14:useLocalDpi xmlns:a14="http://schemas.microsoft.com/office/drawing/2010/main" val="0"/>
-                              </a:ext>
-                            </a:extLst>
-                          </a:blip>
-                          <a:stretch>
-                            <a:fillRect/>
-                          </a:stretch>
-                        </pic:blipFill>
-                        <pic:spPr>
-                          <a:xfrm>
-                            <a:off x="0" y="0"/>
-                            <a:ext cx="5612130" cy="4104005"/>
-                          </a:xfrm>
-                          <a:prstGeom prst="rect">
-                            <a:avLst/>
-                          </a:prstGeom>
-                        </pic:spPr>
-                      </pic:pic>
-                    </a:graphicData>
-                  </a:graphic>
-                </wp:inline>
-              </w:drawing>
-            </w:r>
-            <w:bookmarkEnd w:id="0"/>
           </w:p>
         </w:tc>
       </w:tr>
@@ -2704,6 +2551,7 @@
                 <w:szCs w:val="20"/>
                 <w:lang w:val="es-EC"/>
               </w:rPr>
+              <w:lastRenderedPageBreak/>
               <w:t>CONCLUSIONES</w:t>
             </w:r>
             <w:r>
@@ -2914,7 +2762,7 @@
                     <pic:cNvPicPr/>
                   </pic:nvPicPr>
                   <pic:blipFill>
-                    <a:blip r:embed="rId32">
+                    <a:blip r:embed="rId29">
                       <a:extLst>
                         <a:ext uri="{28A0092B-C50C-407E-A947-70E740481C1C}">
                           <a14:useLocalDpi xmlns:a14="http://schemas.microsoft.com/office/drawing/2010/main" val="0"/>
@@ -2950,8 +2798,8 @@
       </w:r>
     </w:p>
     <w:sectPr>
-      <w:headerReference w:type="default" r:id="rId33"/>
-      <w:footerReference w:type="default" r:id="rId34"/>
+      <w:headerReference w:type="default" r:id="rId30"/>
+      <w:footerReference w:type="default" r:id="rId31"/>
       <w:pgSz w:w="12240" w:h="15840"/>
       <w:pgMar w:top="1417" w:right="1701" w:bottom="709" w:left="1701" w:header="708" w:footer="708" w:gutter="0"/>
       <w:cols w:space="708"/>
@@ -3104,7 +2952,7 @@
                 <w:sz w:val="16"/>
                 <w:szCs w:val="16"/>
               </w:rPr>
-              <w:t>17</w:t>
+              <w:t>14</w:t>
             </w:r>
             <w:r>
               <w:rPr>
@@ -3158,7 +3006,7 @@
                 <w:sz w:val="16"/>
                 <w:szCs w:val="16"/>
               </w:rPr>
-              <w:t>17</w:t>
+              <w:t>14</w:t>
             </w:r>
             <w:r>
               <w:rPr>

</xml_diff>